<commit_message>
Fooling around with Java, definitely not the best thing in the world, but hey I've learned something new.
</commit_message>
<xml_diff>
--- a/QAPartOne/DevelopmentModels/Development Models.docx
+++ b/QAPartOne/DevelopmentModels/Development Models.docx
@@ -132,14 +132,27 @@
       <w:r>
         <w:t xml:space="preserve">Figure </w:t>
       </w:r>
-      <w:fldSimple w:instr=" SEQ Figure \* ARABIC ">
-        <w:r>
-          <w:rPr>
-            <w:noProof/>
-          </w:rPr>
-          <w:t>1</w:t>
-        </w:r>
-      </w:fldSimple>
+      <w:r>
+        <w:fldChar w:fldCharType="begin"/>
+      </w:r>
+      <w:r>
+        <w:instrText xml:space="preserve"> SEQ Figure \* ARABIC </w:instrText>
+      </w:r>
+      <w:r>
+        <w:fldChar w:fldCharType="separate"/>
+      </w:r>
+      <w:r>
+        <w:rPr>
+          <w:noProof/>
+        </w:rPr>
+        <w:t>1</w:t>
+      </w:r>
+      <w:r>
+        <w:rPr>
+          <w:noProof/>
+        </w:rPr>
+        <w:fldChar w:fldCharType="end"/>
+      </w:r>
     </w:p>
     <w:p/>
     <w:p>
@@ -2147,8 +2160,6 @@
                 <w:szCs w:val="16"/>
               </w:rPr>
             </w:pPr>
-            <w:bookmarkStart w:id="0" w:name="_GoBack"/>
-            <w:bookmarkEnd w:id="0"/>
           </w:p>
         </w:tc>
       </w:tr>
@@ -3582,6 +3593,13 @@
                                   <w:sz w:val="24"/>
                                   <w:szCs w:val="24"/>
                                 </w:rPr>
+                                <w:t xml:space="preserve"> </w:t>
+                              </w:r>
+                              <w:r>
+                                <w:rPr>
+                                  <w:sz w:val="24"/>
+                                  <w:szCs w:val="24"/>
+                                </w:rPr>
                                 <w:t>Product owner</w:t>
                               </w:r>
                             </w:p>
@@ -3599,6 +3617,14 @@
                                   <w:szCs w:val="24"/>
                                 </w:rPr>
                                 <w:t>8.</w:t>
+                              </w:r>
+                              <w:r>
+                                <w:rPr>
+                                  <w:bCs/>
+                                  <w:sz w:val="24"/>
+                                  <w:szCs w:val="24"/>
+                                </w:rPr>
+                                <w:t xml:space="preserve"> </w:t>
                               </w:r>
                               <w:r>
                                 <w:rPr>
@@ -3630,12 +3656,19 @@
                                   <w:sz w:val="24"/>
                                   <w:szCs w:val="24"/>
                                 </w:rPr>
+                                <w:t xml:space="preserve"> </w:t>
+                              </w:r>
+                              <w:r>
+                                <w:rPr>
+                                  <w:bCs/>
+                                  <w:sz w:val="24"/>
+                                  <w:szCs w:val="24"/>
+                                </w:rPr>
                                 <w:t>Courage</w:t>
                               </w:r>
                             </w:p>
                             <w:p>
                               <w:pPr>
-                                <w:jc w:val="center"/>
                                 <w:rPr>
                                   <w:sz w:val="24"/>
                                   <w:szCs w:val="24"/>
@@ -3647,6 +3680,13 @@
                                   <w:szCs w:val="24"/>
                                 </w:rPr>
                                 <w:t>10.</w:t>
+                              </w:r>
+                              <w:r>
+                                <w:rPr>
+                                  <w:sz w:val="24"/>
+                                  <w:szCs w:val="24"/>
+                                </w:rPr>
+                                <w:t xml:space="preserve"> </w:t>
                               </w:r>
                               <w:r>
                                 <w:rPr>
@@ -3675,7 +3715,37 @@
                                   <w:sz w:val="24"/>
                                   <w:szCs w:val="24"/>
                                 </w:rPr>
-                                <w:t>Burndown chart</w:t>
+                                <w:t xml:space="preserve"> </w:t>
+                              </w:r>
+                              <w:r>
+                                <w:rPr>
+                                  <w:sz w:val="24"/>
+                                  <w:szCs w:val="24"/>
+                                </w:rPr>
+                                <w:t>Burn</w:t>
+                              </w:r>
+                              <w:r>
+                                <w:rPr>
+                                  <w:sz w:val="24"/>
+                                  <w:szCs w:val="24"/>
+                                </w:rPr>
+                                <w:t xml:space="preserve"> </w:t>
+                              </w:r>
+                              <w:r>
+                                <w:rPr>
+                                  <w:sz w:val="24"/>
+                                  <w:szCs w:val="24"/>
+                                </w:rPr>
+                                <w:t>down</w:t>
+                              </w:r>
+                              <w:bookmarkStart w:id="0" w:name="_GoBack"/>
+                              <w:bookmarkEnd w:id="0"/>
+                              <w:r>
+                                <w:rPr>
+                                  <w:sz w:val="24"/>
+                                  <w:szCs w:val="24"/>
+                                </w:rPr>
+                                <w:t xml:space="preserve"> chart</w:t>
                               </w:r>
                             </w:p>
                             <w:p/>
@@ -3935,6 +4005,13 @@
                             <w:sz w:val="24"/>
                             <w:szCs w:val="24"/>
                           </w:rPr>
+                          <w:t xml:space="preserve"> </w:t>
+                        </w:r>
+                        <w:r>
+                          <w:rPr>
+                            <w:sz w:val="24"/>
+                            <w:szCs w:val="24"/>
+                          </w:rPr>
                           <w:t>Product owner</w:t>
                         </w:r>
                       </w:p>
@@ -3952,6 +4029,14 @@
                             <w:szCs w:val="24"/>
                           </w:rPr>
                           <w:t>8.</w:t>
+                        </w:r>
+                        <w:r>
+                          <w:rPr>
+                            <w:bCs/>
+                            <w:sz w:val="24"/>
+                            <w:szCs w:val="24"/>
+                          </w:rPr>
+                          <w:t xml:space="preserve"> </w:t>
                         </w:r>
                         <w:r>
                           <w:rPr>
@@ -3983,12 +4068,19 @@
                             <w:sz w:val="24"/>
                             <w:szCs w:val="24"/>
                           </w:rPr>
+                          <w:t xml:space="preserve"> </w:t>
+                        </w:r>
+                        <w:r>
+                          <w:rPr>
+                            <w:bCs/>
+                            <w:sz w:val="24"/>
+                            <w:szCs w:val="24"/>
+                          </w:rPr>
                           <w:t>Courage</w:t>
                         </w:r>
                       </w:p>
                       <w:p>
                         <w:pPr>
-                          <w:jc w:val="center"/>
                           <w:rPr>
                             <w:sz w:val="24"/>
                             <w:szCs w:val="24"/>
@@ -4000,6 +4092,13 @@
                             <w:szCs w:val="24"/>
                           </w:rPr>
                           <w:t>10.</w:t>
+                        </w:r>
+                        <w:r>
+                          <w:rPr>
+                            <w:sz w:val="24"/>
+                            <w:szCs w:val="24"/>
+                          </w:rPr>
+                          <w:t xml:space="preserve"> </w:t>
                         </w:r>
                         <w:r>
                           <w:rPr>
@@ -4028,7 +4127,37 @@
                             <w:sz w:val="24"/>
                             <w:szCs w:val="24"/>
                           </w:rPr>
-                          <w:t>Burndown chart</w:t>
+                          <w:t xml:space="preserve"> </w:t>
+                        </w:r>
+                        <w:r>
+                          <w:rPr>
+                            <w:sz w:val="24"/>
+                            <w:szCs w:val="24"/>
+                          </w:rPr>
+                          <w:t>Burn</w:t>
+                        </w:r>
+                        <w:r>
+                          <w:rPr>
+                            <w:sz w:val="24"/>
+                            <w:szCs w:val="24"/>
+                          </w:rPr>
+                          <w:t xml:space="preserve"> </w:t>
+                        </w:r>
+                        <w:r>
+                          <w:rPr>
+                            <w:sz w:val="24"/>
+                            <w:szCs w:val="24"/>
+                          </w:rPr>
+                          <w:t>down</w:t>
+                        </w:r>
+                        <w:bookmarkStart w:id="1" w:name="_GoBack"/>
+                        <w:bookmarkEnd w:id="1"/>
+                        <w:r>
+                          <w:rPr>
+                            <w:sz w:val="24"/>
+                            <w:szCs w:val="24"/>
+                          </w:rPr>
+                          <w:t xml:space="preserve"> chart</w:t>
                         </w:r>
                       </w:p>
                       <w:p/>
@@ -7842,12 +7971,19 @@
     <w:tblPr>
       <w:tblStyleRowBandSize w:val="1"/>
       <w:tblStyleColBandSize w:val="1"/>
+      <w:tblInd w:w="0" w:type="dxa"/>
       <w:tblBorders>
         <w:top w:val="single" w:sz="8" w:space="0" w:color="9BBB59" w:themeColor="accent3"/>
         <w:left w:val="single" w:sz="8" w:space="0" w:color="9BBB59" w:themeColor="accent3"/>
         <w:bottom w:val="single" w:sz="8" w:space="0" w:color="9BBB59" w:themeColor="accent3"/>
         <w:right w:val="single" w:sz="8" w:space="0" w:color="9BBB59" w:themeColor="accent3"/>
       </w:tblBorders>
+      <w:tblCellMar>
+        <w:top w:w="0" w:type="dxa"/>
+        <w:left w:w="108" w:type="dxa"/>
+        <w:bottom w:w="0" w:type="dxa"/>
+        <w:right w:w="108" w:type="dxa"/>
+      </w:tblCellMar>
     </w:tblPr>
     <w:tblStylePr w:type="firstRow">
       <w:pPr>
@@ -7928,12 +8064,19 @@
     <w:tblPr>
       <w:tblStyleRowBandSize w:val="1"/>
       <w:tblStyleColBandSize w:val="1"/>
+      <w:tblInd w:w="0" w:type="dxa"/>
       <w:tblBorders>
         <w:top w:val="single" w:sz="8" w:space="0" w:color="9BBB59" w:themeColor="accent3"/>
         <w:left w:val="single" w:sz="8" w:space="0" w:color="9BBB59" w:themeColor="accent3"/>
         <w:bottom w:val="single" w:sz="8" w:space="0" w:color="9BBB59" w:themeColor="accent3"/>
         <w:right w:val="single" w:sz="8" w:space="0" w:color="9BBB59" w:themeColor="accent3"/>
       </w:tblBorders>
+      <w:tblCellMar>
+        <w:top w:w="0" w:type="dxa"/>
+        <w:left w:w="108" w:type="dxa"/>
+        <w:bottom w:w="0" w:type="dxa"/>
+        <w:right w:w="108" w:type="dxa"/>
+      </w:tblCellMar>
     </w:tblPr>
     <w:tblStylePr w:type="firstRow">
       <w:pPr>
@@ -8013,6 +8156,7 @@
     <w:tblPr>
       <w:tblStyleRowBandSize w:val="1"/>
       <w:tblStyleColBandSize w:val="1"/>
+      <w:tblInd w:w="0" w:type="dxa"/>
       <w:tblBorders>
         <w:top w:val="single" w:sz="4" w:space="0" w:color="C2D69B" w:themeColor="accent3" w:themeTint="99"/>
         <w:left w:val="single" w:sz="4" w:space="0" w:color="C2D69B" w:themeColor="accent3" w:themeTint="99"/>
@@ -8021,6 +8165,12 @@
         <w:insideH w:val="single" w:sz="4" w:space="0" w:color="C2D69B" w:themeColor="accent3" w:themeTint="99"/>
         <w:insideV w:val="single" w:sz="4" w:space="0" w:color="C2D69B" w:themeColor="accent3" w:themeTint="99"/>
       </w:tblBorders>
+      <w:tblCellMar>
+        <w:top w:w="0" w:type="dxa"/>
+        <w:left w:w="108" w:type="dxa"/>
+        <w:bottom w:w="0" w:type="dxa"/>
+        <w:right w:w="108" w:type="dxa"/>
+      </w:tblCellMar>
     </w:tblPr>
     <w:tblStylePr w:type="firstRow">
       <w:rPr>
@@ -8387,7 +8537,7 @@
 </file>
 
 <file path=customXml/itemProps1.xml><?xml version="1.0" encoding="utf-8"?>
-<ds:datastoreItem xmlns:ds="http://schemas.openxmlformats.org/officeDocument/2006/customXml" ds:itemID="{7F2E739F-A9E3-460B-96EE-3A4EA82727D5}">
+<ds:datastoreItem xmlns:ds="http://schemas.openxmlformats.org/officeDocument/2006/customXml" ds:itemID="{677AED66-7567-441C-B6D1-60C7704E71F7}">
   <ds:schemaRefs>
     <ds:schemaRef ds:uri="http://schemas.openxmlformats.org/officeDocument/2006/bibliography"/>
   </ds:schemaRefs>

</xml_diff>